<commit_message>
[Master] A Ajout du contenu du rapport (1er jet)
</commit_message>
<xml_diff>
--- a/Rapport/Projet Commun M1 2016.docx
+++ b/Rapport/Projet Commun M1 2016.docx
@@ -19,7 +19,7 @@
         <mc:AlternateContent>
           <mc:Choice Requires="wps">
             <w:drawing>
-              <wp:anchor distT="0" distB="0" distL="114300" distR="114300" simplePos="0" relativeHeight="251659264" behindDoc="0" locked="0" layoutInCell="1" allowOverlap="1" wp14:anchorId="1E3B45E6" wp14:editId="62F54180">
+              <wp:anchor distT="0" distB="0" distL="114300" distR="114300" simplePos="0" relativeHeight="251659264" behindDoc="0" locked="0" layoutInCell="1" allowOverlap="1" wp14:anchorId="1E3B45E6" wp14:editId="02F9D02C">
                 <wp:simplePos x="0" y="0"/>
                 <wp:positionH relativeFrom="column">
                   <wp:posOffset>-48261</wp:posOffset>
@@ -71,7 +71,7 @@
           </mc:Choice>
           <mc:Fallback>
             <w:pict>
-              <v:line w14:anchorId="20F58B59" id="Connecteur droit 1" o:spid="_x0000_s1026" style="position:absolute;flip:y;z-index:251659264;visibility:visible;mso-wrap-style:square;mso-height-percent:0;mso-wrap-distance-left:9pt;mso-wrap-distance-top:0;mso-wrap-distance-right:9pt;mso-wrap-distance-bottom:0;mso-position-horizontal:absolute;mso-position-horizontal-relative:text;mso-position-vertical:absolute;mso-position-vertical-relative:text;mso-height-percent:0;mso-height-relative:margin" from="-3.8pt,11.95pt" to="473.15pt,12.15pt" o:gfxdata="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" strokecolor="#5b9bd5 [3204]" strokeweight=".5pt">
+              <v:line w14:anchorId="2B92588C" id="Connecteur droit 1" o:spid="_x0000_s1026" style="position:absolute;flip:y;z-index:251659264;visibility:visible;mso-wrap-style:square;mso-height-percent:0;mso-wrap-distance-left:9pt;mso-wrap-distance-top:0;mso-wrap-distance-right:9pt;mso-wrap-distance-bottom:0;mso-position-horizontal:absolute;mso-position-horizontal-relative:text;mso-position-vertical:absolute;mso-position-vertical-relative:text;mso-height-percent:0;mso-height-relative:margin" from="-3.8pt,11.95pt" to="473.15pt,12.15pt" o:gfxdata="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" strokecolor="#5b9bd5 [3204]" strokeweight=".5pt">
                 <v:stroke joinstyle="miter"/>
               </v:line>
             </w:pict>
@@ -242,12 +242,16 @@
           <w:sz w:val="36"/>
         </w:rPr>
       </w:pPr>
+      <w:bookmarkStart w:id="0" w:name="_Toc449948265"/>
+      <w:bookmarkStart w:id="1" w:name="_Toc449948301"/>
       <w:r>
         <w:rPr>
           <w:sz w:val="36"/>
         </w:rPr>
         <w:t>M1 MIAGE</w:t>
       </w:r>
+      <w:bookmarkEnd w:id="0"/>
+      <w:bookmarkEnd w:id="1"/>
     </w:p>
     <w:p>
       <w:r>
@@ -332,17 +336,8 @@
           <w:color w:val="5B9BD5" w:themeColor="accent1"/>
           <w:sz w:val="52"/>
         </w:rPr>
-        <w:t xml:space="preserve">Les Colons de </w:t>
-      </w:r>
-      <w:proofErr w:type="spellStart"/>
-      <w:r>
-        <w:rPr>
-          <w:color w:val="5B9BD5" w:themeColor="accent1"/>
-          <w:sz w:val="52"/>
-        </w:rPr>
-        <w:t>Katane</w:t>
-      </w:r>
-      <w:proofErr w:type="spellEnd"/>
+        <w:t>Les Colons de Katane</w:t>
+      </w:r>
     </w:p>
     <w:p/>
     <w:p>
@@ -355,7 +350,7 @@
           <w:lang w:eastAsia="fr-FR"/>
         </w:rPr>
         <w:drawing>
-          <wp:inline distT="0" distB="0" distL="0" distR="0" wp14:anchorId="6F49C9D5" wp14:editId="7CD0DBF9">
+          <wp:inline distT="0" distB="0" distL="0" distR="0" wp14:anchorId="6F49C9D5" wp14:editId="57906BA1">
             <wp:extent cx="3264535" cy="3653685"/>
             <wp:effectExtent l="0" t="0" r="12065" b="4445"/>
             <wp:docPr id="4" name="Image 4" descr="/Users/Alexandre/Downloads/-image-46793-grande.jpg"/>
@@ -413,26 +408,1017 @@
       <w:pPr>
         <w:pStyle w:val="Titre1"/>
       </w:pPr>
-      <w:r>
-        <w:lastRenderedPageBreak/>
+      <w:bookmarkStart w:id="2" w:name="_Toc449948266"/>
+      <w:bookmarkStart w:id="3" w:name="_Toc449948302"/>
+    </w:p>
+    <w:p>
+      <w:pPr>
+        <w:pStyle w:val="Titre1"/>
+      </w:pPr>
+    </w:p>
+    <w:p>
+      <w:pPr>
+        <w:pStyle w:val="Titre1"/>
+      </w:pPr>
+    </w:p>
+    <w:p>
+      <w:pPr>
+        <w:pStyle w:val="Titre1"/>
+      </w:pPr>
+    </w:p>
+    <w:p>
+      <w:pPr>
+        <w:pStyle w:val="Titre1"/>
+      </w:pPr>
+    </w:p>
+    <w:p>
+      <w:pPr>
+        <w:pStyle w:val="Titre1"/>
+      </w:pPr>
+      <w:r>
+        <w:rPr>
+          <w:noProof/>
+          <w:lang w:eastAsia="fr-FR"/>
+        </w:rPr>
+        <mc:AlternateContent>
+          <mc:Choice Requires="wps">
+            <w:drawing>
+              <wp:anchor distT="0" distB="0" distL="114300" distR="114300" simplePos="0" relativeHeight="251665408" behindDoc="0" locked="0" layoutInCell="1" allowOverlap="1" wp14:anchorId="0524E8F3" wp14:editId="65071B98">
+                <wp:simplePos x="0" y="0"/>
+                <wp:positionH relativeFrom="column">
+                  <wp:posOffset>-46990</wp:posOffset>
+                </wp:positionH>
+                <wp:positionV relativeFrom="paragraph">
+                  <wp:posOffset>34925</wp:posOffset>
+                </wp:positionV>
+                <wp:extent cx="6057265" cy="2540"/>
+                <wp:effectExtent l="0" t="0" r="38735" b="48260"/>
+                <wp:wrapNone/>
+                <wp:docPr id="5" name="Connecteur droit 5"/>
+                <wp:cNvGraphicFramePr/>
+                <a:graphic xmlns:a="http://schemas.openxmlformats.org/drawingml/2006/main">
+                  <a:graphicData uri="http://schemas.microsoft.com/office/word/2010/wordprocessingShape">
+                    <wps:wsp>
+                      <wps:cNvCnPr/>
+                      <wps:spPr>
+                        <a:xfrm flipV="1">
+                          <a:off x="0" y="0"/>
+                          <a:ext cx="6057265" cy="2540"/>
+                        </a:xfrm>
+                        <a:prstGeom prst="line">
+                          <a:avLst/>
+                        </a:prstGeom>
+                      </wps:spPr>
+                      <wps:style>
+                        <a:lnRef idx="1">
+                          <a:schemeClr val="accent1"/>
+                        </a:lnRef>
+                        <a:fillRef idx="0">
+                          <a:schemeClr val="accent1"/>
+                        </a:fillRef>
+                        <a:effectRef idx="0">
+                          <a:schemeClr val="accent1"/>
+                        </a:effectRef>
+                        <a:fontRef idx="minor">
+                          <a:schemeClr val="tx1"/>
+                        </a:fontRef>
+                      </wps:style>
+                      <wps:bodyPr/>
+                    </wps:wsp>
+                  </a:graphicData>
+                </a:graphic>
+                <wp14:sizeRelV relativeFrom="margin">
+                  <wp14:pctHeight>0</wp14:pctHeight>
+                </wp14:sizeRelV>
+              </wp:anchor>
+            </w:drawing>
+          </mc:Choice>
+          <mc:Fallback>
+            <w:pict>
+              <v:line w14:anchorId="0C283FA5" id="Connecteur droit 5" o:spid="_x0000_s1026" style="position:absolute;flip:y;z-index:251665408;visibility:visible;mso-wrap-style:square;mso-height-percent:0;mso-wrap-distance-left:9pt;mso-wrap-distance-top:0;mso-wrap-distance-right:9pt;mso-wrap-distance-bottom:0;mso-position-horizontal:absolute;mso-position-horizontal-relative:text;mso-position-vertical:absolute;mso-position-vertical-relative:text;mso-height-percent:0;mso-height-relative:margin" from="-3.7pt,2.75pt" to="473.25pt,2.95pt" o:gfxdata="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" strokecolor="#5b9bd5 [3204]" strokeweight=".5pt">
+                <v:stroke joinstyle="miter"/>
+              </v:line>
+            </w:pict>
+          </mc:Fallback>
+        </mc:AlternateContent>
+      </w:r>
+      <w:r>
         <w:t>Sommaire</w:t>
       </w:r>
-    </w:p>
-    <w:p/>
-    <w:p/>
-    <w:p>
+      <w:bookmarkEnd w:id="2"/>
+      <w:bookmarkEnd w:id="3"/>
+    </w:p>
+    <w:p>
+      <w:r>
+        <w:rPr>
+          <w:noProof/>
+          <w:lang w:eastAsia="fr-FR"/>
+        </w:rPr>
+        <mc:AlternateContent>
+          <mc:Choice Requires="wps">
+            <w:drawing>
+              <wp:anchor distT="0" distB="0" distL="114300" distR="114300" simplePos="0" relativeHeight="251667456" behindDoc="0" locked="0" layoutInCell="1" allowOverlap="1" wp14:anchorId="172EFEDC" wp14:editId="58BF57AE">
+                <wp:simplePos x="0" y="0"/>
+                <wp:positionH relativeFrom="column">
+                  <wp:posOffset>-47625</wp:posOffset>
+                </wp:positionH>
+                <wp:positionV relativeFrom="paragraph">
+                  <wp:posOffset>140335</wp:posOffset>
+                </wp:positionV>
+                <wp:extent cx="6057265" cy="2540"/>
+                <wp:effectExtent l="0" t="0" r="38735" b="48260"/>
+                <wp:wrapNone/>
+                <wp:docPr id="8" name="Connecteur droit 8"/>
+                <wp:cNvGraphicFramePr/>
+                <a:graphic xmlns:a="http://schemas.openxmlformats.org/drawingml/2006/main">
+                  <a:graphicData uri="http://schemas.microsoft.com/office/word/2010/wordprocessingShape">
+                    <wps:wsp>
+                      <wps:cNvCnPr/>
+                      <wps:spPr>
+                        <a:xfrm flipV="1">
+                          <a:off x="0" y="0"/>
+                          <a:ext cx="6057265" cy="2540"/>
+                        </a:xfrm>
+                        <a:prstGeom prst="line">
+                          <a:avLst/>
+                        </a:prstGeom>
+                      </wps:spPr>
+                      <wps:style>
+                        <a:lnRef idx="1">
+                          <a:schemeClr val="accent1"/>
+                        </a:lnRef>
+                        <a:fillRef idx="0">
+                          <a:schemeClr val="accent1"/>
+                        </a:fillRef>
+                        <a:effectRef idx="0">
+                          <a:schemeClr val="accent1"/>
+                        </a:effectRef>
+                        <a:fontRef idx="minor">
+                          <a:schemeClr val="tx1"/>
+                        </a:fontRef>
+                      </wps:style>
+                      <wps:bodyPr/>
+                    </wps:wsp>
+                  </a:graphicData>
+                </a:graphic>
+                <wp14:sizeRelV relativeFrom="margin">
+                  <wp14:pctHeight>0</wp14:pctHeight>
+                </wp14:sizeRelV>
+              </wp:anchor>
+            </w:drawing>
+          </mc:Choice>
+          <mc:Fallback>
+            <w:pict>
+              <v:line w14:anchorId="2F2D9555" id="Connecteur droit 8" o:spid="_x0000_s1026" style="position:absolute;flip:y;z-index:251667456;visibility:visible;mso-wrap-style:square;mso-height-percent:0;mso-wrap-distance-left:9pt;mso-wrap-distance-top:0;mso-wrap-distance-right:9pt;mso-wrap-distance-bottom:0;mso-position-horizontal:absolute;mso-position-horizontal-relative:text;mso-position-vertical:absolute;mso-position-vertical-relative:text;mso-height-percent:0;mso-height-relative:margin" from="-3.75pt,11.05pt" to="473.2pt,11.25pt" o:gfxdata="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" strokecolor="#5b9bd5 [3204]" strokeweight=".5pt">
+                <v:stroke joinstyle="miter"/>
+              </v:line>
+            </w:pict>
+          </mc:Fallback>
+        </mc:AlternateContent>
+      </w:r>
+    </w:p>
+    <w:p>
+      <w:pPr>
+        <w:pStyle w:val="TM2"/>
+        <w:tabs>
+          <w:tab w:val="right" w:leader="dot" w:pos="9056"/>
+        </w:tabs>
+        <w:rPr>
+          <w:rFonts w:eastAsiaTheme="minorEastAsia"/>
+          <w:smallCaps w:val="0"/>
+          <w:noProof/>
+          <w:sz w:val="24"/>
+          <w:szCs w:val="24"/>
+          <w:lang w:eastAsia="fr-FR"/>
+        </w:rPr>
+      </w:pPr>
+      <w:r>
+        <w:rPr>
+          <w:smallCaps w:val="0"/>
+        </w:rPr>
+        <w:fldChar w:fldCharType="begin"/>
+      </w:r>
+      <w:r>
+        <w:rPr>
+          <w:smallCaps w:val="0"/>
+        </w:rPr>
+        <w:instrText xml:space="preserve"> TOC \o "1-3" </w:instrText>
+      </w:r>
+      <w:r>
+        <w:rPr>
+          <w:smallCaps w:val="0"/>
+        </w:rPr>
+        <w:fldChar w:fldCharType="separate"/>
+      </w:r>
+    </w:p>
+    <w:p>
+      <w:pPr>
+        <w:pStyle w:val="TM1"/>
+        <w:tabs>
+          <w:tab w:val="right" w:leader="dot" w:pos="9056"/>
+        </w:tabs>
+        <w:rPr>
+          <w:rFonts w:eastAsiaTheme="minorEastAsia"/>
+          <w:b w:val="0"/>
+          <w:bCs w:val="0"/>
+          <w:caps w:val="0"/>
+          <w:noProof/>
+          <w:sz w:val="24"/>
+          <w:szCs w:val="24"/>
+          <w:lang w:eastAsia="fr-FR"/>
+        </w:rPr>
+      </w:pPr>
+      <w:r>
+        <w:rPr>
+          <w:noProof/>
+        </w:rPr>
+        <w:t>Introduction</w:t>
+      </w:r>
+      <w:r>
+        <w:rPr>
+          <w:noProof/>
+        </w:rPr>
+        <w:tab/>
+      </w:r>
+      <w:r>
+        <w:rPr>
+          <w:noProof/>
+        </w:rPr>
+        <w:fldChar w:fldCharType="begin"/>
+      </w:r>
+      <w:r>
+        <w:rPr>
+          <w:noProof/>
+        </w:rPr>
+        <w:instrText xml:space="preserve"> PAGEREF _Toc449948303 \h </w:instrText>
+      </w:r>
+      <w:r>
+        <w:rPr>
+          <w:noProof/>
+        </w:rPr>
+      </w:r>
+      <w:r>
+        <w:rPr>
+          <w:noProof/>
+        </w:rPr>
+        <w:fldChar w:fldCharType="separate"/>
+      </w:r>
+      <w:r>
+        <w:rPr>
+          <w:noProof/>
+        </w:rPr>
+        <w:t>3</w:t>
+      </w:r>
+      <w:r>
+        <w:rPr>
+          <w:noProof/>
+        </w:rPr>
+        <w:fldChar w:fldCharType="end"/>
+      </w:r>
+    </w:p>
+    <w:p>
+      <w:pPr>
+        <w:pStyle w:val="TM1"/>
+        <w:tabs>
+          <w:tab w:val="right" w:leader="dot" w:pos="9056"/>
+        </w:tabs>
+        <w:rPr>
+          <w:rFonts w:eastAsiaTheme="minorEastAsia"/>
+          <w:b w:val="0"/>
+          <w:bCs w:val="0"/>
+          <w:caps w:val="0"/>
+          <w:noProof/>
+          <w:sz w:val="24"/>
+          <w:szCs w:val="24"/>
+          <w:lang w:eastAsia="fr-FR"/>
+        </w:rPr>
+      </w:pPr>
+      <w:r>
+        <w:rPr>
+          <w:noProof/>
+        </w:rPr>
+        <w:t>Conception</w:t>
+      </w:r>
+      <w:r>
+        <w:rPr>
+          <w:noProof/>
+        </w:rPr>
+        <w:tab/>
+      </w:r>
+      <w:r>
+        <w:rPr>
+          <w:noProof/>
+        </w:rPr>
+        <w:fldChar w:fldCharType="begin"/>
+      </w:r>
+      <w:r>
+        <w:rPr>
+          <w:noProof/>
+        </w:rPr>
+        <w:instrText xml:space="preserve"> PAGEREF _Toc449948304 \h </w:instrText>
+      </w:r>
+      <w:r>
+        <w:rPr>
+          <w:noProof/>
+        </w:rPr>
+      </w:r>
+      <w:r>
+        <w:rPr>
+          <w:noProof/>
+        </w:rPr>
+        <w:fldChar w:fldCharType="separate"/>
+      </w:r>
+      <w:r>
+        <w:rPr>
+          <w:noProof/>
+        </w:rPr>
+        <w:t>3</w:t>
+      </w:r>
+      <w:r>
+        <w:rPr>
+          <w:noProof/>
+        </w:rPr>
+        <w:fldChar w:fldCharType="end"/>
+      </w:r>
+    </w:p>
+    <w:p>
+      <w:pPr>
+        <w:pStyle w:val="TM2"/>
+        <w:tabs>
+          <w:tab w:val="right" w:leader="dot" w:pos="9056"/>
+        </w:tabs>
+        <w:rPr>
+          <w:rFonts w:eastAsiaTheme="minorEastAsia"/>
+          <w:smallCaps w:val="0"/>
+          <w:noProof/>
+          <w:sz w:val="24"/>
+          <w:szCs w:val="24"/>
+          <w:lang w:eastAsia="fr-FR"/>
+        </w:rPr>
+      </w:pPr>
+      <w:r>
+        <w:rPr>
+          <w:noProof/>
+        </w:rPr>
+        <w:t>Réseau :</w:t>
+      </w:r>
+      <w:r>
+        <w:rPr>
+          <w:noProof/>
+        </w:rPr>
+        <w:tab/>
+      </w:r>
+      <w:r>
+        <w:rPr>
+          <w:noProof/>
+        </w:rPr>
+        <w:fldChar w:fldCharType="begin"/>
+      </w:r>
+      <w:r>
+        <w:rPr>
+          <w:noProof/>
+        </w:rPr>
+        <w:instrText xml:space="preserve"> PAGEREF _Toc449948305 \h </w:instrText>
+      </w:r>
+      <w:r>
+        <w:rPr>
+          <w:noProof/>
+        </w:rPr>
+      </w:r>
+      <w:r>
+        <w:rPr>
+          <w:noProof/>
+        </w:rPr>
+        <w:fldChar w:fldCharType="separate"/>
+      </w:r>
+      <w:r>
+        <w:rPr>
+          <w:noProof/>
+        </w:rPr>
+        <w:t>3</w:t>
+      </w:r>
+      <w:r>
+        <w:rPr>
+          <w:noProof/>
+        </w:rPr>
+        <w:fldChar w:fldCharType="end"/>
+      </w:r>
+    </w:p>
+    <w:p>
+      <w:pPr>
+        <w:pStyle w:val="TM2"/>
+        <w:tabs>
+          <w:tab w:val="right" w:leader="dot" w:pos="9056"/>
+        </w:tabs>
+        <w:rPr>
+          <w:rFonts w:eastAsiaTheme="minorEastAsia"/>
+          <w:smallCaps w:val="0"/>
+          <w:noProof/>
+          <w:sz w:val="24"/>
+          <w:szCs w:val="24"/>
+          <w:lang w:eastAsia="fr-FR"/>
+        </w:rPr>
+      </w:pPr>
+      <w:r>
+        <w:rPr>
+          <w:noProof/>
+        </w:rPr>
+        <w:t>Base de Données :</w:t>
+      </w:r>
+      <w:r>
+        <w:rPr>
+          <w:noProof/>
+        </w:rPr>
+        <w:tab/>
+      </w:r>
+      <w:r>
+        <w:rPr>
+          <w:noProof/>
+        </w:rPr>
+        <w:fldChar w:fldCharType="begin"/>
+      </w:r>
+      <w:r>
+        <w:rPr>
+          <w:noProof/>
+        </w:rPr>
+        <w:instrText xml:space="preserve"> PAGEREF _Toc449948306 \h </w:instrText>
+      </w:r>
+      <w:r>
+        <w:rPr>
+          <w:noProof/>
+        </w:rPr>
+      </w:r>
+      <w:r>
+        <w:rPr>
+          <w:noProof/>
+        </w:rPr>
+        <w:fldChar w:fldCharType="separate"/>
+      </w:r>
+      <w:r>
+        <w:rPr>
+          <w:noProof/>
+        </w:rPr>
+        <w:t>3</w:t>
+      </w:r>
+      <w:r>
+        <w:rPr>
+          <w:noProof/>
+        </w:rPr>
+        <w:fldChar w:fldCharType="end"/>
+      </w:r>
+    </w:p>
+    <w:p>
+      <w:pPr>
+        <w:pStyle w:val="TM2"/>
+        <w:tabs>
+          <w:tab w:val="right" w:leader="dot" w:pos="9056"/>
+        </w:tabs>
+        <w:rPr>
+          <w:rFonts w:eastAsiaTheme="minorEastAsia"/>
+          <w:smallCaps w:val="0"/>
+          <w:noProof/>
+          <w:sz w:val="24"/>
+          <w:szCs w:val="24"/>
+          <w:lang w:eastAsia="fr-FR"/>
+        </w:rPr>
+      </w:pPr>
+      <w:r>
+        <w:rPr>
+          <w:noProof/>
+        </w:rPr>
+        <w:t>Design Pattern :</w:t>
+      </w:r>
+      <w:r>
+        <w:rPr>
+          <w:noProof/>
+        </w:rPr>
+        <w:tab/>
+      </w:r>
+      <w:r>
+        <w:rPr>
+          <w:noProof/>
+        </w:rPr>
+        <w:fldChar w:fldCharType="begin"/>
+      </w:r>
+      <w:r>
+        <w:rPr>
+          <w:noProof/>
+        </w:rPr>
+        <w:instrText xml:space="preserve"> PAGEREF _Toc449948307 \h </w:instrText>
+      </w:r>
+      <w:r>
+        <w:rPr>
+          <w:noProof/>
+        </w:rPr>
+      </w:r>
+      <w:r>
+        <w:rPr>
+          <w:noProof/>
+        </w:rPr>
+        <w:fldChar w:fldCharType="separate"/>
+      </w:r>
+      <w:r>
+        <w:rPr>
+          <w:noProof/>
+        </w:rPr>
+        <w:t>3</w:t>
+      </w:r>
+      <w:r>
+        <w:rPr>
+          <w:noProof/>
+        </w:rPr>
+        <w:fldChar w:fldCharType="end"/>
+      </w:r>
+    </w:p>
+    <w:p>
+      <w:pPr>
+        <w:pStyle w:val="TM2"/>
+        <w:tabs>
+          <w:tab w:val="right" w:leader="dot" w:pos="9056"/>
+        </w:tabs>
+        <w:rPr>
+          <w:rFonts w:eastAsiaTheme="minorEastAsia"/>
+          <w:smallCaps w:val="0"/>
+          <w:noProof/>
+          <w:sz w:val="24"/>
+          <w:szCs w:val="24"/>
+          <w:lang w:eastAsia="fr-FR"/>
+        </w:rPr>
+      </w:pPr>
+      <w:r>
+        <w:rPr>
+          <w:noProof/>
+        </w:rPr>
+        <w:t>Sauvegarde :</w:t>
+      </w:r>
+      <w:r>
+        <w:rPr>
+          <w:noProof/>
+        </w:rPr>
+        <w:tab/>
+      </w:r>
+      <w:r>
+        <w:rPr>
+          <w:noProof/>
+        </w:rPr>
+        <w:fldChar w:fldCharType="begin"/>
+      </w:r>
+      <w:r>
+        <w:rPr>
+          <w:noProof/>
+        </w:rPr>
+        <w:instrText xml:space="preserve"> PAGEREF _Toc449948308 \h </w:instrText>
+      </w:r>
+      <w:r>
+        <w:rPr>
+          <w:noProof/>
+        </w:rPr>
+      </w:r>
+      <w:r>
+        <w:rPr>
+          <w:noProof/>
+        </w:rPr>
+        <w:fldChar w:fldCharType="separate"/>
+      </w:r>
+      <w:r>
+        <w:rPr>
+          <w:noProof/>
+        </w:rPr>
+        <w:t>4</w:t>
+      </w:r>
+      <w:r>
+        <w:rPr>
+          <w:noProof/>
+        </w:rPr>
+        <w:fldChar w:fldCharType="end"/>
+      </w:r>
+    </w:p>
+    <w:p>
+      <w:pPr>
+        <w:pStyle w:val="TM2"/>
+        <w:tabs>
+          <w:tab w:val="right" w:leader="dot" w:pos="9056"/>
+        </w:tabs>
+        <w:rPr>
+          <w:rFonts w:eastAsiaTheme="minorEastAsia"/>
+          <w:smallCaps w:val="0"/>
+          <w:noProof/>
+          <w:sz w:val="24"/>
+          <w:szCs w:val="24"/>
+          <w:lang w:eastAsia="fr-FR"/>
+        </w:rPr>
+      </w:pPr>
+      <w:r>
+        <w:rPr>
+          <w:noProof/>
+        </w:rPr>
+        <w:t>Interface Homme-Machine</w:t>
+      </w:r>
+      <w:r>
+        <w:rPr>
+          <w:noProof/>
+        </w:rPr>
+        <w:tab/>
+      </w:r>
+      <w:r>
+        <w:rPr>
+          <w:noProof/>
+        </w:rPr>
+        <w:fldChar w:fldCharType="begin"/>
+      </w:r>
+      <w:r>
+        <w:rPr>
+          <w:noProof/>
+        </w:rPr>
+        <w:instrText xml:space="preserve"> PAGEREF _Toc449948309 \h </w:instrText>
+      </w:r>
+      <w:r>
+        <w:rPr>
+          <w:noProof/>
+        </w:rPr>
+      </w:r>
+      <w:r>
+        <w:rPr>
+          <w:noProof/>
+        </w:rPr>
+        <w:fldChar w:fldCharType="separate"/>
+      </w:r>
+      <w:r>
+        <w:rPr>
+          <w:noProof/>
+        </w:rPr>
+        <w:t>4</w:t>
+      </w:r>
+      <w:r>
+        <w:rPr>
+          <w:noProof/>
+        </w:rPr>
+        <w:fldChar w:fldCharType="end"/>
+      </w:r>
+    </w:p>
+    <w:p>
+      <w:pPr>
+        <w:pStyle w:val="TM1"/>
+        <w:tabs>
+          <w:tab w:val="right" w:leader="dot" w:pos="9056"/>
+        </w:tabs>
+        <w:rPr>
+          <w:rFonts w:eastAsiaTheme="minorEastAsia"/>
+          <w:b w:val="0"/>
+          <w:bCs w:val="0"/>
+          <w:caps w:val="0"/>
+          <w:noProof/>
+          <w:sz w:val="24"/>
+          <w:szCs w:val="24"/>
+          <w:lang w:eastAsia="fr-FR"/>
+        </w:rPr>
+      </w:pPr>
+      <w:r>
+        <w:rPr>
+          <w:noProof/>
+        </w:rPr>
+        <w:t>Difficultés rencontrées et Améliorations</w:t>
+      </w:r>
+      <w:r>
+        <w:rPr>
+          <w:noProof/>
+        </w:rPr>
+        <w:tab/>
+      </w:r>
+      <w:r>
+        <w:rPr>
+          <w:noProof/>
+        </w:rPr>
+        <w:fldChar w:fldCharType="begin"/>
+      </w:r>
+      <w:r>
+        <w:rPr>
+          <w:noProof/>
+        </w:rPr>
+        <w:instrText xml:space="preserve"> PAGEREF _Toc449948310 \h </w:instrText>
+      </w:r>
+      <w:r>
+        <w:rPr>
+          <w:noProof/>
+        </w:rPr>
+      </w:r>
+      <w:r>
+        <w:rPr>
+          <w:noProof/>
+        </w:rPr>
+        <w:fldChar w:fldCharType="separate"/>
+      </w:r>
+      <w:r>
+        <w:rPr>
+          <w:noProof/>
+        </w:rPr>
+        <w:t>5</w:t>
+      </w:r>
+      <w:r>
+        <w:rPr>
+          <w:noProof/>
+        </w:rPr>
+        <w:fldChar w:fldCharType="end"/>
+      </w:r>
+    </w:p>
+    <w:p>
+      <w:pPr>
+        <w:pStyle w:val="TM1"/>
+        <w:tabs>
+          <w:tab w:val="right" w:leader="dot" w:pos="9056"/>
+        </w:tabs>
+        <w:rPr>
+          <w:rFonts w:eastAsiaTheme="minorEastAsia"/>
+          <w:b w:val="0"/>
+          <w:bCs w:val="0"/>
+          <w:caps w:val="0"/>
+          <w:noProof/>
+          <w:sz w:val="24"/>
+          <w:szCs w:val="24"/>
+          <w:lang w:eastAsia="fr-FR"/>
+        </w:rPr>
+      </w:pPr>
+      <w:r>
+        <w:rPr>
+          <w:noProof/>
+        </w:rPr>
+        <w:t>Conclusion</w:t>
+      </w:r>
+      <w:r>
+        <w:rPr>
+          <w:noProof/>
+        </w:rPr>
+        <w:tab/>
+      </w:r>
+      <w:r>
+        <w:rPr>
+          <w:noProof/>
+        </w:rPr>
+        <w:fldChar w:fldCharType="begin"/>
+      </w:r>
+      <w:r>
+        <w:rPr>
+          <w:noProof/>
+        </w:rPr>
+        <w:instrText xml:space="preserve"> PAGEREF _Toc449948311 \h </w:instrText>
+      </w:r>
+      <w:r>
+        <w:rPr>
+          <w:noProof/>
+        </w:rPr>
+      </w:r>
+      <w:r>
+        <w:rPr>
+          <w:noProof/>
+        </w:rPr>
+        <w:fldChar w:fldCharType="separate"/>
+      </w:r>
+      <w:r>
+        <w:rPr>
+          <w:noProof/>
+        </w:rPr>
+        <w:t>6</w:t>
+      </w:r>
+      <w:r>
+        <w:rPr>
+          <w:noProof/>
+        </w:rPr>
+        <w:fldChar w:fldCharType="end"/>
+      </w:r>
+    </w:p>
+    <w:p>
+      <w:r>
+        <w:rPr>
+          <w:smallCaps/>
+          <w:sz w:val="22"/>
+          <w:szCs w:val="22"/>
+        </w:rPr>
+        <w:fldChar w:fldCharType="end"/>
+      </w:r>
+    </w:p>
+    <w:p>
+      <w:r>
+        <w:rPr>
+          <w:noProof/>
+          <w:lang w:eastAsia="fr-FR"/>
+        </w:rPr>
+        <mc:AlternateContent>
+          <mc:Choice Requires="wps">
+            <w:drawing>
+              <wp:anchor distT="0" distB="0" distL="114300" distR="114300" simplePos="0" relativeHeight="251669504" behindDoc="0" locked="0" layoutInCell="1" allowOverlap="1" wp14:anchorId="1D7D625E" wp14:editId="37764442">
+                <wp:simplePos x="0" y="0"/>
+                <wp:positionH relativeFrom="column">
+                  <wp:posOffset>-50165</wp:posOffset>
+                </wp:positionH>
+                <wp:positionV relativeFrom="paragraph">
+                  <wp:posOffset>141605</wp:posOffset>
+                </wp:positionV>
+                <wp:extent cx="6057265" cy="2540"/>
+                <wp:effectExtent l="0" t="0" r="38735" b="48260"/>
+                <wp:wrapNone/>
+                <wp:docPr id="9" name="Connecteur droit 9"/>
+                <wp:cNvGraphicFramePr/>
+                <a:graphic xmlns:a="http://schemas.openxmlformats.org/drawingml/2006/main">
+                  <a:graphicData uri="http://schemas.microsoft.com/office/word/2010/wordprocessingShape">
+                    <wps:wsp>
+                      <wps:cNvCnPr/>
+                      <wps:spPr>
+                        <a:xfrm flipV="1">
+                          <a:off x="0" y="0"/>
+                          <a:ext cx="6057265" cy="2540"/>
+                        </a:xfrm>
+                        <a:prstGeom prst="line">
+                          <a:avLst/>
+                        </a:prstGeom>
+                      </wps:spPr>
+                      <wps:style>
+                        <a:lnRef idx="1">
+                          <a:schemeClr val="accent1"/>
+                        </a:lnRef>
+                        <a:fillRef idx="0">
+                          <a:schemeClr val="accent1"/>
+                        </a:fillRef>
+                        <a:effectRef idx="0">
+                          <a:schemeClr val="accent1"/>
+                        </a:effectRef>
+                        <a:fontRef idx="minor">
+                          <a:schemeClr val="tx1"/>
+                        </a:fontRef>
+                      </wps:style>
+                      <wps:bodyPr/>
+                    </wps:wsp>
+                  </a:graphicData>
+                </a:graphic>
+                <wp14:sizeRelV relativeFrom="margin">
+                  <wp14:pctHeight>0</wp14:pctHeight>
+                </wp14:sizeRelV>
+              </wp:anchor>
+            </w:drawing>
+          </mc:Choice>
+          <mc:Fallback>
+            <w:pict>
+              <v:line w14:anchorId="06DE97F3" id="Connecteur droit 9" o:spid="_x0000_s1026" style="position:absolute;flip:y;z-index:251669504;visibility:visible;mso-wrap-style:square;mso-height-percent:0;mso-wrap-distance-left:9pt;mso-wrap-distance-top:0;mso-wrap-distance-right:9pt;mso-wrap-distance-bottom:0;mso-position-horizontal:absolute;mso-position-horizontal-relative:text;mso-position-vertical:absolute;mso-position-vertical-relative:text;mso-height-percent:0;mso-height-relative:margin" from="-3.95pt,11.15pt" to="473pt,11.35pt" o:gfxdata="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" strokecolor="#5b9bd5 [3204]" strokeweight=".5pt">
+                <v:stroke joinstyle="miter"/>
+              </v:line>
+            </w:pict>
+          </mc:Fallback>
+        </mc:AlternateContent>
+      </w:r>
       <w:r>
         <w:br w:type="page"/>
       </w:r>
-      <w:bookmarkStart w:id="0" w:name="_GoBack"/>
-      <w:bookmarkEnd w:id="0"/>
     </w:p>
     <w:p>
       <w:pPr>
         <w:pStyle w:val="Titre1"/>
       </w:pPr>
+      <w:bookmarkStart w:id="4" w:name="_Toc449948267"/>
+      <w:bookmarkStart w:id="5" w:name="_Toc449948303"/>
+    </w:p>
+    <w:p>
+      <w:pPr>
+        <w:pStyle w:val="Titre1"/>
+      </w:pPr>
+      <w:r>
+        <w:rPr>
+          <w:noProof/>
+          <w:lang w:eastAsia="fr-FR"/>
+        </w:rPr>
+        <mc:AlternateContent>
+          <mc:Choice Requires="wps">
+            <w:drawing>
+              <wp:anchor distT="0" distB="0" distL="114300" distR="114300" simplePos="0" relativeHeight="251671552" behindDoc="0" locked="0" layoutInCell="1" allowOverlap="1" wp14:anchorId="00C92F1E" wp14:editId="5ED61A4C">
+                <wp:simplePos x="0" y="0"/>
+                <wp:positionH relativeFrom="column">
+                  <wp:posOffset>181610</wp:posOffset>
+                </wp:positionH>
+                <wp:positionV relativeFrom="paragraph">
+                  <wp:posOffset>55245</wp:posOffset>
+                </wp:positionV>
+                <wp:extent cx="6057265" cy="2540"/>
+                <wp:effectExtent l="0" t="0" r="38735" b="48260"/>
+                <wp:wrapNone/>
+                <wp:docPr id="10" name="Connecteur droit 10"/>
+                <wp:cNvGraphicFramePr/>
+                <a:graphic xmlns:a="http://schemas.openxmlformats.org/drawingml/2006/main">
+                  <a:graphicData uri="http://schemas.microsoft.com/office/word/2010/wordprocessingShape">
+                    <wps:wsp>
+                      <wps:cNvCnPr/>
+                      <wps:spPr>
+                        <a:xfrm flipV="1">
+                          <a:off x="0" y="0"/>
+                          <a:ext cx="6057265" cy="2540"/>
+                        </a:xfrm>
+                        <a:prstGeom prst="line">
+                          <a:avLst/>
+                        </a:prstGeom>
+                      </wps:spPr>
+                      <wps:style>
+                        <a:lnRef idx="1">
+                          <a:schemeClr val="accent1"/>
+                        </a:lnRef>
+                        <a:fillRef idx="0">
+                          <a:schemeClr val="accent1"/>
+                        </a:fillRef>
+                        <a:effectRef idx="0">
+                          <a:schemeClr val="accent1"/>
+                        </a:effectRef>
+                        <a:fontRef idx="minor">
+                          <a:schemeClr val="tx1"/>
+                        </a:fontRef>
+                      </wps:style>
+                      <wps:bodyPr/>
+                    </wps:wsp>
+                  </a:graphicData>
+                </a:graphic>
+                <wp14:sizeRelV relativeFrom="margin">
+                  <wp14:pctHeight>0</wp14:pctHeight>
+                </wp14:sizeRelV>
+              </wp:anchor>
+            </w:drawing>
+          </mc:Choice>
+          <mc:Fallback>
+            <w:pict>
+              <v:line w14:anchorId="538B555B" id="Connecteur droit 10" o:spid="_x0000_s1026" style="position:absolute;flip:y;z-index:251671552;visibility:visible;mso-wrap-style:square;mso-height-percent:0;mso-wrap-distance-left:9pt;mso-wrap-distance-top:0;mso-wrap-distance-right:9pt;mso-wrap-distance-bottom:0;mso-position-horizontal:absolute;mso-position-horizontal-relative:text;mso-position-vertical:absolute;mso-position-vertical-relative:text;mso-height-percent:0;mso-height-relative:margin" from="14.3pt,4.35pt" to="491.25pt,4.55pt" o:gfxdata="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" strokecolor="#5b9bd5 [3204]" strokeweight=".5pt">
+                <v:stroke joinstyle="miter"/>
+              </v:line>
+            </w:pict>
+          </mc:Fallback>
+        </mc:AlternateContent>
+      </w:r>
       <w:r>
         <w:t>Introduction</w:t>
+      </w:r>
+      <w:bookmarkEnd w:id="4"/>
+      <w:bookmarkEnd w:id="5"/>
+    </w:p>
+    <w:p>
+      <w:r>
+        <w:rPr>
+          <w:noProof/>
+          <w:lang w:eastAsia="fr-FR"/>
+        </w:rPr>
+        <mc:AlternateContent>
+          <mc:Choice Requires="wps">
+            <w:drawing>
+              <wp:anchor distT="0" distB="0" distL="114300" distR="114300" simplePos="0" relativeHeight="251673600" behindDoc="0" locked="0" layoutInCell="1" allowOverlap="1" wp14:anchorId="62E773A6" wp14:editId="6D55459B">
+                <wp:simplePos x="0" y="0"/>
+                <wp:positionH relativeFrom="column">
+                  <wp:posOffset>181610</wp:posOffset>
+                </wp:positionH>
+                <wp:positionV relativeFrom="paragraph">
+                  <wp:posOffset>49530</wp:posOffset>
+                </wp:positionV>
+                <wp:extent cx="6057265" cy="2540"/>
+                <wp:effectExtent l="0" t="0" r="38735" b="48260"/>
+                <wp:wrapNone/>
+                <wp:docPr id="11" name="Connecteur droit 11"/>
+                <wp:cNvGraphicFramePr/>
+                <a:graphic xmlns:a="http://schemas.openxmlformats.org/drawingml/2006/main">
+                  <a:graphicData uri="http://schemas.microsoft.com/office/word/2010/wordprocessingShape">
+                    <wps:wsp>
+                      <wps:cNvCnPr/>
+                      <wps:spPr>
+                        <a:xfrm flipV="1">
+                          <a:off x="0" y="0"/>
+                          <a:ext cx="6057265" cy="2540"/>
+                        </a:xfrm>
+                        <a:prstGeom prst="line">
+                          <a:avLst/>
+                        </a:prstGeom>
+                      </wps:spPr>
+                      <wps:style>
+                        <a:lnRef idx="1">
+                          <a:schemeClr val="accent1"/>
+                        </a:lnRef>
+                        <a:fillRef idx="0">
+                          <a:schemeClr val="accent1"/>
+                        </a:fillRef>
+                        <a:effectRef idx="0">
+                          <a:schemeClr val="accent1"/>
+                        </a:effectRef>
+                        <a:fontRef idx="minor">
+                          <a:schemeClr val="tx1"/>
+                        </a:fontRef>
+                      </wps:style>
+                      <wps:bodyPr/>
+                    </wps:wsp>
+                  </a:graphicData>
+                </a:graphic>
+                <wp14:sizeRelV relativeFrom="margin">
+                  <wp14:pctHeight>0</wp14:pctHeight>
+                </wp14:sizeRelV>
+              </wp:anchor>
+            </w:drawing>
+          </mc:Choice>
+          <mc:Fallback>
+            <w:pict>
+              <v:line w14:anchorId="439F27C6" id="Connecteur droit 11" o:spid="_x0000_s1026" style="position:absolute;flip:y;z-index:251673600;visibility:visible;mso-wrap-style:square;mso-height-percent:0;mso-wrap-distance-left:9pt;mso-wrap-distance-top:0;mso-wrap-distance-right:9pt;mso-wrap-distance-bottom:0;mso-position-horizontal:absolute;mso-position-horizontal-relative:text;mso-position-vertical:absolute;mso-position-vertical-relative:text;mso-height-percent:0;mso-height-relative:margin" from="14.3pt,3.9pt" to="491.25pt,4.1pt" o:gfxdata="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" strokecolor="#5b9bd5 [3204]" strokeweight=".5pt">
+                <v:stroke joinstyle="miter"/>
+              </v:line>
+            </w:pict>
+          </mc:Fallback>
+        </mc:AlternateContent>
       </w:r>
     </w:p>
     <w:p/>
@@ -446,71 +1432,214 @@
     <w:p>
       <w:r>
         <w:tab/>
-        <w:t xml:space="preserve">Le projet a été réalisé en utilisant la méthode SCRUM, vu en cours de Génie Logiciel. Les </w:t>
-      </w:r>
-      <w:proofErr w:type="spellStart"/>
-      <w:r>
-        <w:t>backlogs</w:t>
-      </w:r>
-      <w:proofErr w:type="spellEnd"/>
-      <w:r>
-        <w:t xml:space="preserve"> de chaque </w:t>
-      </w:r>
-      <w:proofErr w:type="gramStart"/>
-      <w:r>
-        <w:t>sprints</w:t>
-      </w:r>
-      <w:proofErr w:type="gramEnd"/>
+        <w:t xml:space="preserve">Le projet a été réalisé en utilisant la méthode SCRUM, vu en cours de Génie Logiciel. Les backlogs de chaque </w:t>
+      </w:r>
+      <w:r>
+        <w:t>sprint</w:t>
+      </w:r>
       <w:r>
         <w:t xml:space="preserve"> sont disponibles dans le dossier « Sprints » joint au dossier de rendu.</w:t>
       </w:r>
+      <w:r>
+        <w:t xml:space="preserve"> Nous sommes partis sur des sprints d’une semaine, ce qui nous a permis de réaliser 6 sprints sur la durée totale du projet.</w:t>
+      </w:r>
     </w:p>
     <w:p/>
     <w:p>
       <w:pPr>
         <w:pStyle w:val="Titre1"/>
       </w:pPr>
+      <w:bookmarkStart w:id="6" w:name="_Toc449948268"/>
+      <w:bookmarkStart w:id="7" w:name="_Toc449948304"/>
+      <w:r>
+        <w:rPr>
+          <w:noProof/>
+          <w:lang w:eastAsia="fr-FR"/>
+        </w:rPr>
+        <mc:AlternateContent>
+          <mc:Choice Requires="wps">
+            <w:drawing>
+              <wp:anchor distT="0" distB="0" distL="114300" distR="114300" simplePos="0" relativeHeight="251675648" behindDoc="0" locked="0" layoutInCell="1" allowOverlap="1" wp14:anchorId="50A405B9" wp14:editId="23767EE7">
+                <wp:simplePos x="0" y="0"/>
+                <wp:positionH relativeFrom="column">
+                  <wp:posOffset>66675</wp:posOffset>
+                </wp:positionH>
+                <wp:positionV relativeFrom="paragraph">
+                  <wp:posOffset>15875</wp:posOffset>
+                </wp:positionV>
+                <wp:extent cx="6057265" cy="2540"/>
+                <wp:effectExtent l="0" t="0" r="38735" b="48260"/>
+                <wp:wrapNone/>
+                <wp:docPr id="12" name="Connecteur droit 12"/>
+                <wp:cNvGraphicFramePr/>
+                <a:graphic xmlns:a="http://schemas.openxmlformats.org/drawingml/2006/main">
+                  <a:graphicData uri="http://schemas.microsoft.com/office/word/2010/wordprocessingShape">
+                    <wps:wsp>
+                      <wps:cNvCnPr/>
+                      <wps:spPr>
+                        <a:xfrm flipV="1">
+                          <a:off x="0" y="0"/>
+                          <a:ext cx="6057265" cy="2540"/>
+                        </a:xfrm>
+                        <a:prstGeom prst="line">
+                          <a:avLst/>
+                        </a:prstGeom>
+                      </wps:spPr>
+                      <wps:style>
+                        <a:lnRef idx="1">
+                          <a:schemeClr val="accent1"/>
+                        </a:lnRef>
+                        <a:fillRef idx="0">
+                          <a:schemeClr val="accent1"/>
+                        </a:fillRef>
+                        <a:effectRef idx="0">
+                          <a:schemeClr val="accent1"/>
+                        </a:effectRef>
+                        <a:fontRef idx="minor">
+                          <a:schemeClr val="tx1"/>
+                        </a:fontRef>
+                      </wps:style>
+                      <wps:bodyPr/>
+                    </wps:wsp>
+                  </a:graphicData>
+                </a:graphic>
+                <wp14:sizeRelV relativeFrom="margin">
+                  <wp14:pctHeight>0</wp14:pctHeight>
+                </wp14:sizeRelV>
+              </wp:anchor>
+            </w:drawing>
+          </mc:Choice>
+          <mc:Fallback>
+            <w:pict>
+              <v:line w14:anchorId="5EC027E5" id="Connecteur droit 12" o:spid="_x0000_s1026" style="position:absolute;flip:y;z-index:251675648;visibility:visible;mso-wrap-style:square;mso-height-percent:0;mso-wrap-distance-left:9pt;mso-wrap-distance-top:0;mso-wrap-distance-right:9pt;mso-wrap-distance-bottom:0;mso-position-horizontal:absolute;mso-position-horizontal-relative:text;mso-position-vertical:absolute;mso-position-vertical-relative:text;mso-height-percent:0;mso-height-relative:margin" from="5.25pt,1.25pt" to="482.2pt,1.45pt" o:gfxdata="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" strokecolor="#5b9bd5 [3204]" strokeweight=".5pt">
+                <v:stroke joinstyle="miter"/>
+              </v:line>
+            </w:pict>
+          </mc:Fallback>
+        </mc:AlternateContent>
+      </w:r>
       <w:r>
         <w:t>Conception</w:t>
       </w:r>
+      <w:bookmarkEnd w:id="6"/>
+      <w:bookmarkEnd w:id="7"/>
+    </w:p>
+    <w:p>
+      <w:r>
+        <w:rPr>
+          <w:noProof/>
+          <w:lang w:eastAsia="fr-FR"/>
+        </w:rPr>
+        <mc:AlternateContent>
+          <mc:Choice Requires="wps">
+            <w:drawing>
+              <wp:anchor distT="0" distB="0" distL="114300" distR="114300" simplePos="0" relativeHeight="251677696" behindDoc="0" locked="0" layoutInCell="1" allowOverlap="1" wp14:anchorId="2F630644" wp14:editId="4B099732">
+                <wp:simplePos x="0" y="0"/>
+                <wp:positionH relativeFrom="column">
+                  <wp:posOffset>66040</wp:posOffset>
+                </wp:positionH>
+                <wp:positionV relativeFrom="paragraph">
+                  <wp:posOffset>121920</wp:posOffset>
+                </wp:positionV>
+                <wp:extent cx="6057265" cy="2540"/>
+                <wp:effectExtent l="0" t="0" r="38735" b="48260"/>
+                <wp:wrapNone/>
+                <wp:docPr id="13" name="Connecteur droit 13"/>
+                <wp:cNvGraphicFramePr/>
+                <a:graphic xmlns:a="http://schemas.openxmlformats.org/drawingml/2006/main">
+                  <a:graphicData uri="http://schemas.microsoft.com/office/word/2010/wordprocessingShape">
+                    <wps:wsp>
+                      <wps:cNvCnPr/>
+                      <wps:spPr>
+                        <a:xfrm flipV="1">
+                          <a:off x="0" y="0"/>
+                          <a:ext cx="6057265" cy="2540"/>
+                        </a:xfrm>
+                        <a:prstGeom prst="line">
+                          <a:avLst/>
+                        </a:prstGeom>
+                      </wps:spPr>
+                      <wps:style>
+                        <a:lnRef idx="1">
+                          <a:schemeClr val="accent1"/>
+                        </a:lnRef>
+                        <a:fillRef idx="0">
+                          <a:schemeClr val="accent1"/>
+                        </a:fillRef>
+                        <a:effectRef idx="0">
+                          <a:schemeClr val="accent1"/>
+                        </a:effectRef>
+                        <a:fontRef idx="minor">
+                          <a:schemeClr val="tx1"/>
+                        </a:fontRef>
+                      </wps:style>
+                      <wps:bodyPr/>
+                    </wps:wsp>
+                  </a:graphicData>
+                </a:graphic>
+                <wp14:sizeRelV relativeFrom="margin">
+                  <wp14:pctHeight>0</wp14:pctHeight>
+                </wp14:sizeRelV>
+              </wp:anchor>
+            </w:drawing>
+          </mc:Choice>
+          <mc:Fallback>
+            <w:pict>
+              <v:line w14:anchorId="6ECDDB23" id="Connecteur droit 13" o:spid="_x0000_s1026" style="position:absolute;flip:y;z-index:251677696;visibility:visible;mso-wrap-style:square;mso-height-percent:0;mso-wrap-distance-left:9pt;mso-wrap-distance-top:0;mso-wrap-distance-right:9pt;mso-wrap-distance-bottom:0;mso-position-horizontal:absolute;mso-position-horizontal-relative:text;mso-position-vertical:absolute;mso-position-vertical-relative:text;mso-height-percent:0;mso-height-relative:margin" from="5.2pt,9.6pt" to="482.15pt,9.8pt" o:gfxdata="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" strokecolor="#5b9bd5 [3204]" strokeweight=".5pt">
+                <v:stroke joinstyle="miter"/>
+              </v:line>
+            </w:pict>
+          </mc:Fallback>
+        </mc:AlternateContent>
+      </w:r>
     </w:p>
     <w:p/>
+    <w:p>
+      <w:pPr>
+        <w:pStyle w:val="Titre2"/>
+      </w:pPr>
+      <w:bookmarkStart w:id="8" w:name="_Toc449948269"/>
+      <w:bookmarkStart w:id="9" w:name="_Toc449948305"/>
+      <w:r>
+        <w:t>Réseau :</w:t>
+      </w:r>
+      <w:bookmarkEnd w:id="8"/>
+      <w:bookmarkEnd w:id="9"/>
+    </w:p>
     <w:p/>
     <w:p>
       <w:pPr>
+        <w:ind w:firstLine="708"/>
+      </w:pPr>
+      <w:r>
+        <w:t xml:space="preserve">Nous avons </w:t>
+      </w:r>
+      <w:r>
+        <w:t>décidé</w:t>
+      </w:r>
+      <w:r>
+        <w:t xml:space="preserve"> d’utiliser la librairie RMI de Java 8 pour réaliser la partie réseau. Nous avons effectué ce choix, car cette dernière nous permet d’abstraire notre code et de ne pas utiliser les couches basses du réseau, pour éviter le plus possible les anomalies réseaux.</w:t>
+      </w:r>
+      <w:r>
+        <w:t xml:space="preserve"> Nous n’avons pas sérialisé les objets avec une structure de type JSON ou XML, car RMI le fait pas défaut lors du transfert des objets par le réseau.</w:t>
+      </w:r>
+    </w:p>
+    <w:p>
+      <w:r>
+        <w:tab/>
+      </w:r>
+    </w:p>
+    <w:p>
+      <w:pPr>
         <w:pStyle w:val="Titre2"/>
       </w:pPr>
-      <w:r>
-        <w:t>Réseau :</w:t>
-      </w:r>
-    </w:p>
-    <w:p/>
-    <w:p>
-      <w:pPr>
-        <w:ind w:firstLine="708"/>
-      </w:pPr>
-      <w:r>
-        <w:t xml:space="preserve">Nous avons </w:t>
-      </w:r>
-      <w:r>
-        <w:t>décidé</w:t>
-      </w:r>
-      <w:r>
-        <w:t xml:space="preserve"> d’utiliser la librairie RMI de Java 8 pour réaliser la partie réseau. Nous avons effectué ce choix, car cette dernière nous permet d’abstraire notre code et de ne pas utiliser les couches basses du réseau, pour éviter le plus possible les anomalies réseaux.</w:t>
-      </w:r>
-    </w:p>
-    <w:p>
-      <w:r>
-        <w:tab/>
-      </w:r>
-    </w:p>
-    <w:p>
-      <w:pPr>
-        <w:pStyle w:val="Titre2"/>
-      </w:pPr>
+      <w:bookmarkStart w:id="10" w:name="_Toc449948270"/>
+      <w:bookmarkStart w:id="11" w:name="_Toc449948306"/>
       <w:r>
         <w:t>Base de Données :</w:t>
       </w:r>
+      <w:bookmarkEnd w:id="10"/>
+      <w:bookmarkEnd w:id="11"/>
     </w:p>
     <w:p/>
     <w:p>
@@ -522,23 +1651,31 @@
         <w:t>décidé</w:t>
       </w:r>
       <w:r>
-        <w:t xml:space="preserve"> d’utiliser </w:t>
-      </w:r>
-      <w:proofErr w:type="spellStart"/>
-      <w:r>
-        <w:t>sqlite</w:t>
-      </w:r>
-      <w:proofErr w:type="spellEnd"/>
-      <w:r>
-        <w:t xml:space="preserve"> pour la base de données. En effet, cela nous permet d’avoir un JAR, donc sans installation sur les postes clients. </w:t>
-      </w:r>
-      <w:proofErr w:type="spellStart"/>
-      <w:r>
-        <w:t>Sqlite</w:t>
-      </w:r>
-      <w:proofErr w:type="spellEnd"/>
-      <w:r>
-        <w:t xml:space="preserve"> nous fournit également juste les outils dont nous avons besoin, ce qui rendra notre exécutable final le plus léger possible.</w:t>
+        <w:t xml:space="preserve"> d’utiliser sqlite pour la base de données. En effet, cela nous permet d’avoir un JAR, donc sans installation sur les postes clients. Sqlite nous fournit également juste les outils dont nous avons besoin, ce qui rendra notre exécutable final le plus léger possible.</w:t>
+      </w:r>
+    </w:p>
+    <w:p>
+      <w:r>
+        <w:tab/>
+        <w:t>Pour exploiter cette Base de Données, nous avons utilisé JDBC avec des requêtes préparées, afin de garantir une sécurité minimum.</w:t>
+      </w:r>
+    </w:p>
+    <w:p>
+      <w:r>
+        <w:tab/>
+        <w:t xml:space="preserve">Les mots de passes sont cryptés avec l’algorithme SHA-ONE. Ce dernier n’est pas très sécurisé, mais il sera </w:t>
+      </w:r>
+      <w:r>
+        <w:t>modifié</w:t>
+      </w:r>
+      <w:r>
+        <w:t xml:space="preserve"> dans l’avenir.</w:t>
+      </w:r>
+    </w:p>
+    <w:p>
+      <w:r>
+        <w:tab/>
+        <w:t>Le schéma de relation est joint en Annexe.</w:t>
       </w:r>
     </w:p>
     <w:p/>
@@ -546,9 +1683,13 @@
       <w:pPr>
         <w:pStyle w:val="Titre2"/>
       </w:pPr>
+      <w:bookmarkStart w:id="12" w:name="_Toc449948271"/>
+      <w:bookmarkStart w:id="13" w:name="_Toc449948307"/>
       <w:r>
         <w:t>Design Pattern :</w:t>
       </w:r>
+      <w:bookmarkEnd w:id="12"/>
+      <w:bookmarkEnd w:id="13"/>
     </w:p>
     <w:p/>
     <w:p>
@@ -558,10 +1699,569 @@
       </w:r>
     </w:p>
     <w:p/>
+    <w:p>
+      <w:pPr>
+        <w:pStyle w:val="Titre2"/>
+      </w:pPr>
+    </w:p>
+    <w:p>
+      <w:pPr>
+        <w:pStyle w:val="Titre2"/>
+      </w:pPr>
+    </w:p>
+    <w:p>
+      <w:pPr>
+        <w:pStyle w:val="Titre2"/>
+      </w:pPr>
+    </w:p>
+    <w:p>
+      <w:pPr>
+        <w:pStyle w:val="Titre2"/>
+      </w:pPr>
+    </w:p>
+    <w:p>
+      <w:pPr>
+        <w:pStyle w:val="Titre2"/>
+      </w:pPr>
+    </w:p>
+    <w:p>
+      <w:pPr>
+        <w:pStyle w:val="Titre2"/>
+      </w:pPr>
+    </w:p>
+    <w:p>
+      <w:pPr>
+        <w:pStyle w:val="Titre2"/>
+      </w:pPr>
+      <w:bookmarkStart w:id="14" w:name="_Toc449948272"/>
+      <w:bookmarkStart w:id="15" w:name="_Toc449948308"/>
+      <w:r>
+        <w:t>Sauvegarde :</w:t>
+      </w:r>
+      <w:bookmarkEnd w:id="14"/>
+      <w:bookmarkEnd w:id="15"/>
+    </w:p>
     <w:p/>
+    <w:p>
+      <w:r>
+        <w:tab/>
+        <w:t>Pour la sauvegarde des données, nous avons décidé d’utiliser le format JSON.</w:t>
+      </w:r>
+      <w:r>
+        <w:br/>
+        <w:t>Pour générer la sauvegarde, nous avons utilisé la librairie Java Jackson, vue en cours de Java Avancé. Cette librairie a pour avantage d’être rapide et légère.</w:t>
+      </w:r>
+      <w:r>
+        <w:br/>
+        <w:t>Lors de la sauvegarde, pour garantir l’intégrité des données, nous avons décidé d’utiliser un principe vu en réseau : le checksum. Ce dernier est générer grâce à un SHA-ONE, qui est utilisé également sur git. Le risque de collision est très faible.</w:t>
+      </w:r>
+    </w:p>
+    <w:p/>
+    <w:p>
+      <w:pPr>
+        <w:ind w:firstLine="708"/>
+      </w:pPr>
+      <w:r>
+        <w:t xml:space="preserve">Nous avons décidé de créer une classe par classe qui sera sauvegardé. En effet, lors des tests de sauvegarde des objets passant par le réseau, Jackson nous levé une exception de récursion infinie. Nous pensons que cela est dû au fait qu’il sauvegarde les états </w:t>
+      </w:r>
+      <w:r>
+        <w:t>du réseau</w:t>
+      </w:r>
+      <w:r>
+        <w:t>, qui comporte de très nombreuses informations, levant cette exception.</w:t>
+      </w:r>
+    </w:p>
+    <w:p>
+      <w:pPr>
+        <w:ind w:firstLine="708"/>
+      </w:pPr>
+    </w:p>
+    <w:p>
+      <w:pPr>
+        <w:pStyle w:val="Titre2"/>
+      </w:pPr>
+      <w:bookmarkStart w:id="16" w:name="_Toc449948273"/>
+      <w:bookmarkStart w:id="17" w:name="_Toc449948309"/>
+      <w:r>
+        <w:t>Interface Homme-Machine</w:t>
+      </w:r>
+      <w:bookmarkEnd w:id="16"/>
+      <w:bookmarkEnd w:id="17"/>
+      <w:r>
+        <w:br/>
+      </w:r>
+    </w:p>
+    <w:p>
+      <w:r>
+        <w:tab/>
+        <w:t>Nous avons investi dans le jeu afin de comprendre son fonctionnement lors de plusieurs parties et ainsi réaliser un jeu le plus proche de la réalité possible.</w:t>
+      </w:r>
+    </w:p>
+    <w:p>
+      <w:r>
+        <w:tab/>
+        <w:t>Cela nous a également permis de récupérer</w:t>
+      </w:r>
+      <w:r>
+        <w:t xml:space="preserve"> les images et les règles officielles.</w:t>
+      </w:r>
+    </w:p>
+    <w:p/>
+    <w:p>
+      <w:r>
+        <w:t>Concernant la conception, nous avons utilisé du JavaFX et du FXML. La génération du plateau est générée avec JavaFX. Nous avons essayé de le générer avec du FXML, mais les premiers tests n’ont pas été concluant. Pour éviter de perdre du temps, nous avons donc décidé de générer les hexagones via du FXML. Le reste de l’interface est générée avec du FXML.</w:t>
+      </w:r>
+    </w:p>
+    <w:p/>
+    <w:p>
+      <w:r>
+        <w:t>Ce procédé nous permet d’avoir un jeu responsive (mise à part le plateau).</w:t>
+      </w:r>
+    </w:p>
+    <w:p>
+      <w:pPr>
+        <w:rPr>
+          <w:rFonts w:asciiTheme="majorHAnsi" w:eastAsiaTheme="majorEastAsia" w:hAnsiTheme="majorHAnsi" w:cstheme="majorBidi"/>
+          <w:color w:val="2E74B5" w:themeColor="accent1" w:themeShade="BF"/>
+          <w:sz w:val="40"/>
+          <w:szCs w:val="32"/>
+        </w:rPr>
+      </w:pPr>
+      <w:r>
+        <w:br w:type="page"/>
+      </w:r>
+    </w:p>
+    <w:p>
+      <w:pPr>
+        <w:pStyle w:val="Titre1"/>
+      </w:pPr>
+      <w:bookmarkStart w:id="18" w:name="_Toc449948274"/>
+      <w:bookmarkStart w:id="19" w:name="_Toc449948310"/>
+    </w:p>
+    <w:p>
+      <w:pPr>
+        <w:pStyle w:val="Titre1"/>
+      </w:pPr>
+      <w:r>
+        <w:rPr>
+          <w:noProof/>
+          <w:lang w:eastAsia="fr-FR"/>
+        </w:rPr>
+        <mc:AlternateContent>
+          <mc:Choice Requires="wps">
+            <w:drawing>
+              <wp:anchor distT="0" distB="0" distL="114300" distR="114300" simplePos="0" relativeHeight="251679744" behindDoc="0" locked="0" layoutInCell="1" allowOverlap="1" wp14:anchorId="2EFD94E4" wp14:editId="5145B6FC">
+                <wp:simplePos x="0" y="0"/>
+                <wp:positionH relativeFrom="column">
+                  <wp:posOffset>0</wp:posOffset>
+                </wp:positionH>
+                <wp:positionV relativeFrom="paragraph">
+                  <wp:posOffset>0</wp:posOffset>
+                </wp:positionV>
+                <wp:extent cx="6057265" cy="2540"/>
+                <wp:effectExtent l="0" t="0" r="38735" b="48260"/>
+                <wp:wrapNone/>
+                <wp:docPr id="15" name="Connecteur droit 15"/>
+                <wp:cNvGraphicFramePr/>
+                <a:graphic xmlns:a="http://schemas.openxmlformats.org/drawingml/2006/main">
+                  <a:graphicData uri="http://schemas.microsoft.com/office/word/2010/wordprocessingShape">
+                    <wps:wsp>
+                      <wps:cNvCnPr/>
+                      <wps:spPr>
+                        <a:xfrm flipV="1">
+                          <a:off x="0" y="0"/>
+                          <a:ext cx="6057265" cy="2540"/>
+                        </a:xfrm>
+                        <a:prstGeom prst="line">
+                          <a:avLst/>
+                        </a:prstGeom>
+                      </wps:spPr>
+                      <wps:style>
+                        <a:lnRef idx="1">
+                          <a:schemeClr val="accent1"/>
+                        </a:lnRef>
+                        <a:fillRef idx="0">
+                          <a:schemeClr val="accent1"/>
+                        </a:fillRef>
+                        <a:effectRef idx="0">
+                          <a:schemeClr val="accent1"/>
+                        </a:effectRef>
+                        <a:fontRef idx="minor">
+                          <a:schemeClr val="tx1"/>
+                        </a:fontRef>
+                      </wps:style>
+                      <wps:bodyPr/>
+                    </wps:wsp>
+                  </a:graphicData>
+                </a:graphic>
+                <wp14:sizeRelV relativeFrom="margin">
+                  <wp14:pctHeight>0</wp14:pctHeight>
+                </wp14:sizeRelV>
+              </wp:anchor>
+            </w:drawing>
+          </mc:Choice>
+          <mc:Fallback>
+            <w:pict>
+              <v:line w14:anchorId="62ABA022" id="Connecteur droit 15" o:spid="_x0000_s1026" style="position:absolute;flip:y;z-index:251679744;visibility:visible;mso-wrap-style:square;mso-height-percent:0;mso-wrap-distance-left:9pt;mso-wrap-distance-top:0;mso-wrap-distance-right:9pt;mso-wrap-distance-bottom:0;mso-position-horizontal:absolute;mso-position-horizontal-relative:text;mso-position-vertical:absolute;mso-position-vertical-relative:text;mso-height-percent:0;mso-height-relative:margin" from="0,0" to="476.95pt,.2pt" o:gfxdata="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" strokecolor="#5b9bd5 [3204]" strokeweight=".5pt">
+                <v:stroke joinstyle="miter"/>
+              </v:line>
+            </w:pict>
+          </mc:Fallback>
+        </mc:AlternateContent>
+      </w:r>
+      <w:r>
+        <w:t>Difficultés rencontrées</w:t>
+      </w:r>
+      <w:r>
+        <w:t xml:space="preserve"> et Améliorations</w:t>
+      </w:r>
+      <w:bookmarkEnd w:id="18"/>
+      <w:bookmarkEnd w:id="19"/>
+    </w:p>
+    <w:p>
+      <w:r>
+        <w:rPr>
+          <w:noProof/>
+          <w:lang w:eastAsia="fr-FR"/>
+        </w:rPr>
+        <mc:AlternateContent>
+          <mc:Choice Requires="wps">
+            <w:drawing>
+              <wp:anchor distT="0" distB="0" distL="114300" distR="114300" simplePos="0" relativeHeight="251681792" behindDoc="0" locked="0" layoutInCell="1" allowOverlap="1" wp14:anchorId="5FB0BCB2" wp14:editId="3F5E9323">
+                <wp:simplePos x="0" y="0"/>
+                <wp:positionH relativeFrom="column">
+                  <wp:posOffset>-49530</wp:posOffset>
+                </wp:positionH>
+                <wp:positionV relativeFrom="paragraph">
+                  <wp:posOffset>165100</wp:posOffset>
+                </wp:positionV>
+                <wp:extent cx="6057265" cy="2540"/>
+                <wp:effectExtent l="0" t="0" r="38735" b="48260"/>
+                <wp:wrapNone/>
+                <wp:docPr id="16" name="Connecteur droit 16"/>
+                <wp:cNvGraphicFramePr/>
+                <a:graphic xmlns:a="http://schemas.openxmlformats.org/drawingml/2006/main">
+                  <a:graphicData uri="http://schemas.microsoft.com/office/word/2010/wordprocessingShape">
+                    <wps:wsp>
+                      <wps:cNvCnPr/>
+                      <wps:spPr>
+                        <a:xfrm flipV="1">
+                          <a:off x="0" y="0"/>
+                          <a:ext cx="6057265" cy="2540"/>
+                        </a:xfrm>
+                        <a:prstGeom prst="line">
+                          <a:avLst/>
+                        </a:prstGeom>
+                      </wps:spPr>
+                      <wps:style>
+                        <a:lnRef idx="1">
+                          <a:schemeClr val="accent1"/>
+                        </a:lnRef>
+                        <a:fillRef idx="0">
+                          <a:schemeClr val="accent1"/>
+                        </a:fillRef>
+                        <a:effectRef idx="0">
+                          <a:schemeClr val="accent1"/>
+                        </a:effectRef>
+                        <a:fontRef idx="minor">
+                          <a:schemeClr val="tx1"/>
+                        </a:fontRef>
+                      </wps:style>
+                      <wps:bodyPr/>
+                    </wps:wsp>
+                  </a:graphicData>
+                </a:graphic>
+                <wp14:sizeRelV relativeFrom="margin">
+                  <wp14:pctHeight>0</wp14:pctHeight>
+                </wp14:sizeRelV>
+              </wp:anchor>
+            </w:drawing>
+          </mc:Choice>
+          <mc:Fallback>
+            <w:pict>
+              <v:line w14:anchorId="2214EB5D" id="Connecteur droit 16" o:spid="_x0000_s1026" style="position:absolute;flip:y;z-index:251681792;visibility:visible;mso-wrap-style:square;mso-height-percent:0;mso-wrap-distance-left:9pt;mso-wrap-distance-top:0;mso-wrap-distance-right:9pt;mso-wrap-distance-bottom:0;mso-position-horizontal:absolute;mso-position-horizontal-relative:text;mso-position-vertical:absolute;mso-position-vertical-relative:text;mso-height-percent:0;mso-height-relative:margin" from="-3.9pt,13pt" to="473.05pt,13.2pt" o:gfxdata="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" strokecolor="#5b9bd5 [3204]" strokeweight=".5pt">
+                <v:stroke joinstyle="miter"/>
+              </v:line>
+            </w:pict>
+          </mc:Fallback>
+        </mc:AlternateContent>
+      </w:r>
+    </w:p>
+    <w:p/>
+    <w:p>
+      <w:pPr>
+        <w:ind w:firstLine="708"/>
+      </w:pPr>
+      <w:r>
+        <w:t>La première difficulté rencontrée a été la génération des Hexagones. Pour réussir cette génération, nous avons utilisé le cercle trigonométrique pour ainsi avoir les points d’un hexagone.</w:t>
+      </w:r>
+    </w:p>
+    <w:p>
+      <w:pPr>
+        <w:ind w:firstLine="708"/>
+      </w:pPr>
+    </w:p>
+    <w:p>
+      <w:pPr>
+        <w:ind w:firstLine="708"/>
+      </w:pPr>
+      <w:r>
+        <w:t>La seconde difficulté a été la réalisation du serveur. Lors de nos premiers tests entre deux machines, le projet ne fonctionnait pas. Le problème venait du fait que nous avions créé une interface Réseau pour toutes les classes. Ce procédé n’était pas viable pour fonctionner. Pour corriger ce problème, nous avons créé une Interface par Objet passant par le réseau.</w:t>
+      </w:r>
+    </w:p>
+    <w:p>
+      <w:pPr>
+        <w:ind w:firstLine="708"/>
+      </w:pPr>
+    </w:p>
+    <w:p>
+      <w:pPr>
+        <w:ind w:firstLine="708"/>
+      </w:pPr>
+      <w:r>
+        <w:t>La difficultés suivante a été la sauvegarde. La boucle infinie créer par les objets dépendant du réseau nous a forcer à créer une classe par objet qui est sauvegardé.</w:t>
+      </w:r>
+      <w:r>
+        <w:t xml:space="preserve"> Cette façon doit être refactorisée. Nous pensons que cette refactorisation doit être faite en ajoutant des annotations dans les classes qui doivent être sauvegardé. Malheureusement, le temps nous manquant nous n’avons pu réaliser cette dernière dans cette version 1.0. Si nous avions eu plus de temps, cette amélioration aurait été présente dans la version 1.1.</w:t>
+      </w:r>
+    </w:p>
+    <w:p>
+      <w:pPr>
+        <w:ind w:firstLine="708"/>
+      </w:pPr>
+    </w:p>
+    <w:p>
+      <w:pPr>
+        <w:ind w:firstLine="708"/>
+      </w:pPr>
+      <w:r>
+        <w:t>Nous avons eu également une autre difficulté sur le réseau : la lenteur de RMI. Nous aurions dû utilisé les sockets afin de corriger cette lenteur. Cette amélioration serait présente dans notre version 2.0.</w:t>
+      </w:r>
+    </w:p>
+    <w:p>
+      <w:pPr>
+        <w:ind w:firstLine="708"/>
+      </w:pPr>
+    </w:p>
+    <w:p>
+      <w:pPr>
+        <w:ind w:firstLine="708"/>
+      </w:pPr>
+      <w:r>
+        <w:t xml:space="preserve">Nous avons rencontré également des difficultés sur les tests. Notre projet possédant une partie majoritairement graphique, tester les éléments graphique a été assez compliqué. Avec plus de temps, nous aurions testé des outils tels que </w:t>
+      </w:r>
+      <w:r>
+        <w:t>Automaton pour réaliser nos tests IHM</w:t>
+      </w:r>
+      <w:r>
+        <w:t>.</w:t>
+      </w:r>
+    </w:p>
+    <w:p>
+      <w:r>
+        <w:br w:type="page"/>
+      </w:r>
+    </w:p>
+    <w:p>
+      <w:pPr>
+        <w:pStyle w:val="Titre1"/>
+      </w:pPr>
+      <w:bookmarkStart w:id="20" w:name="_Toc449948275"/>
+      <w:bookmarkStart w:id="21" w:name="_Toc449948311"/>
+    </w:p>
+    <w:p>
+      <w:pPr>
+        <w:pStyle w:val="Titre1"/>
+      </w:pPr>
+      <w:r>
+        <w:rPr>
+          <w:noProof/>
+          <w:lang w:eastAsia="fr-FR"/>
+        </w:rPr>
+        <mc:AlternateContent>
+          <mc:Choice Requires="wps">
+            <w:drawing>
+              <wp:anchor distT="0" distB="0" distL="114300" distR="114300" simplePos="0" relativeHeight="251683840" behindDoc="0" locked="0" layoutInCell="1" allowOverlap="1" wp14:anchorId="36FFD0A0" wp14:editId="0EF35163">
+                <wp:simplePos x="0" y="0"/>
+                <wp:positionH relativeFrom="column">
+                  <wp:posOffset>0</wp:posOffset>
+                </wp:positionH>
+                <wp:positionV relativeFrom="paragraph">
+                  <wp:posOffset>0</wp:posOffset>
+                </wp:positionV>
+                <wp:extent cx="6057265" cy="2540"/>
+                <wp:effectExtent l="0" t="0" r="38735" b="48260"/>
+                <wp:wrapNone/>
+                <wp:docPr id="18" name="Connecteur droit 18"/>
+                <wp:cNvGraphicFramePr/>
+                <a:graphic xmlns:a="http://schemas.openxmlformats.org/drawingml/2006/main">
+                  <a:graphicData uri="http://schemas.microsoft.com/office/word/2010/wordprocessingShape">
+                    <wps:wsp>
+                      <wps:cNvCnPr/>
+                      <wps:spPr>
+                        <a:xfrm flipV="1">
+                          <a:off x="0" y="0"/>
+                          <a:ext cx="6057265" cy="2540"/>
+                        </a:xfrm>
+                        <a:prstGeom prst="line">
+                          <a:avLst/>
+                        </a:prstGeom>
+                      </wps:spPr>
+                      <wps:style>
+                        <a:lnRef idx="1">
+                          <a:schemeClr val="accent1"/>
+                        </a:lnRef>
+                        <a:fillRef idx="0">
+                          <a:schemeClr val="accent1"/>
+                        </a:fillRef>
+                        <a:effectRef idx="0">
+                          <a:schemeClr val="accent1"/>
+                        </a:effectRef>
+                        <a:fontRef idx="minor">
+                          <a:schemeClr val="tx1"/>
+                        </a:fontRef>
+                      </wps:style>
+                      <wps:bodyPr/>
+                    </wps:wsp>
+                  </a:graphicData>
+                </a:graphic>
+                <wp14:sizeRelV relativeFrom="margin">
+                  <wp14:pctHeight>0</wp14:pctHeight>
+                </wp14:sizeRelV>
+              </wp:anchor>
+            </w:drawing>
+          </mc:Choice>
+          <mc:Fallback>
+            <w:pict>
+              <v:line w14:anchorId="4475C1A1" id="Connecteur droit 18" o:spid="_x0000_s1026" style="position:absolute;flip:y;z-index:251683840;visibility:visible;mso-wrap-style:square;mso-height-percent:0;mso-wrap-distance-left:9pt;mso-wrap-distance-top:0;mso-wrap-distance-right:9pt;mso-wrap-distance-bottom:0;mso-position-horizontal:absolute;mso-position-horizontal-relative:text;mso-position-vertical:absolute;mso-position-vertical-relative:text;mso-height-percent:0;mso-height-relative:margin" from="0,0" to="476.95pt,.2pt" o:gfxdata="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" strokecolor="#5b9bd5 [3204]" strokeweight=".5pt">
+                <v:stroke joinstyle="miter"/>
+              </v:line>
+            </w:pict>
+          </mc:Fallback>
+        </mc:AlternateContent>
+      </w:r>
+      <w:r>
+        <w:t>Conclusion</w:t>
+      </w:r>
+      <w:bookmarkEnd w:id="20"/>
+      <w:bookmarkEnd w:id="21"/>
+    </w:p>
+    <w:p>
+      <w:pPr>
+        <w:ind w:firstLine="708"/>
+      </w:pPr>
+      <w:r>
+        <w:rPr>
+          <w:noProof/>
+          <w:lang w:eastAsia="fr-FR"/>
+        </w:rPr>
+        <mc:AlternateContent>
+          <mc:Choice Requires="wps">
+            <w:drawing>
+              <wp:anchor distT="0" distB="0" distL="114300" distR="114300" simplePos="0" relativeHeight="251685888" behindDoc="0" locked="0" layoutInCell="1" allowOverlap="1" wp14:anchorId="77EA13DF" wp14:editId="11A4AEED">
+                <wp:simplePos x="0" y="0"/>
+                <wp:positionH relativeFrom="column">
+                  <wp:posOffset>64135</wp:posOffset>
+                </wp:positionH>
+                <wp:positionV relativeFrom="paragraph">
+                  <wp:posOffset>162560</wp:posOffset>
+                </wp:positionV>
+                <wp:extent cx="6057265" cy="2540"/>
+                <wp:effectExtent l="0" t="0" r="38735" b="48260"/>
+                <wp:wrapNone/>
+                <wp:docPr id="19" name="Connecteur droit 19"/>
+                <wp:cNvGraphicFramePr/>
+                <a:graphic xmlns:a="http://schemas.openxmlformats.org/drawingml/2006/main">
+                  <a:graphicData uri="http://schemas.microsoft.com/office/word/2010/wordprocessingShape">
+                    <wps:wsp>
+                      <wps:cNvCnPr/>
+                      <wps:spPr>
+                        <a:xfrm flipV="1">
+                          <a:off x="0" y="0"/>
+                          <a:ext cx="6057265" cy="2540"/>
+                        </a:xfrm>
+                        <a:prstGeom prst="line">
+                          <a:avLst/>
+                        </a:prstGeom>
+                      </wps:spPr>
+                      <wps:style>
+                        <a:lnRef idx="1">
+                          <a:schemeClr val="accent1"/>
+                        </a:lnRef>
+                        <a:fillRef idx="0">
+                          <a:schemeClr val="accent1"/>
+                        </a:fillRef>
+                        <a:effectRef idx="0">
+                          <a:schemeClr val="accent1"/>
+                        </a:effectRef>
+                        <a:fontRef idx="minor">
+                          <a:schemeClr val="tx1"/>
+                        </a:fontRef>
+                      </wps:style>
+                      <wps:bodyPr/>
+                    </wps:wsp>
+                  </a:graphicData>
+                </a:graphic>
+                <wp14:sizeRelV relativeFrom="margin">
+                  <wp14:pctHeight>0</wp14:pctHeight>
+                </wp14:sizeRelV>
+              </wp:anchor>
+            </w:drawing>
+          </mc:Choice>
+          <mc:Fallback>
+            <w:pict>
+              <v:line w14:anchorId="66238E3B" id="Connecteur droit 19" o:spid="_x0000_s1026" style="position:absolute;flip:y;z-index:251685888;visibility:visible;mso-wrap-style:square;mso-height-percent:0;mso-wrap-distance-left:9pt;mso-wrap-distance-top:0;mso-wrap-distance-right:9pt;mso-wrap-distance-bottom:0;mso-position-horizontal:absolute;mso-position-horizontal-relative:text;mso-position-vertical:absolute;mso-position-vertical-relative:text;mso-height-percent:0;mso-height-relative:margin" from="5.05pt,12.8pt" to="482pt,13pt" o:gfxdata="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" strokecolor="#5b9bd5 [3204]" strokeweight=".5pt">
+                <v:stroke joinstyle="miter"/>
+              </v:line>
+            </w:pict>
+          </mc:Fallback>
+        </mc:AlternateContent>
+      </w:r>
+    </w:p>
+    <w:p>
+      <w:pPr>
+        <w:ind w:firstLine="708"/>
+      </w:pPr>
+    </w:p>
+    <w:p>
+      <w:pPr>
+        <w:ind w:firstLine="708"/>
+      </w:pPr>
+      <w:r>
+        <w:tab/>
+        <w:t>Ce projet inter-matière nous a permis de nous rendre compte de la complexité de réaliser des projets concrets et conséquents. Il nous a permis également de nous initier à la méthode SCRUM, vu en cours de Génie Logiciel. Nous avons également pu mettre en applications les différents outils présentés en cours de Java Avancé. Ce projet nous a permis également de mettre en Réseau notre projet et d’utiliser la sérialisation en utilisant la structure JSON.</w:t>
+      </w:r>
+      <w:r>
+        <w:br/>
+      </w:r>
+      <w:r>
+        <w:tab/>
+        <w:t xml:space="preserve">Nous avons pu également mettre en application l’outils Git et les difficultés liées au développement parallèle. </w:t>
+      </w:r>
+    </w:p>
+    <w:p>
+      <w:pPr>
+        <w:ind w:firstLine="708"/>
+      </w:pPr>
+      <w:r>
+        <w:t>Ce projet a été positif pour tous les membres de notre groupe et de notre avis le meilleur proj</w:t>
+      </w:r>
+      <w:bookmarkStart w:id="22" w:name="_GoBack"/>
+      <w:r>
+        <w:t>e</w:t>
+      </w:r>
+      <w:bookmarkEnd w:id="22"/>
+      <w:r>
+        <w:t xml:space="preserve">t de notre scolarité au vu de l’ampleur du projet et de son utilité. </w:t>
+      </w:r>
+    </w:p>
     <w:sectPr>
-      <w:footerReference w:type="even" r:id="rId8"/>
-      <w:footerReference w:type="default" r:id="rId9"/>
+      <w:headerReference w:type="even" r:id="rId8"/>
+      <w:headerReference w:type="default" r:id="rId9"/>
+      <w:footerReference w:type="even" r:id="rId10"/>
+      <w:footerReference w:type="default" r:id="rId11"/>
+      <w:headerReference w:type="first" r:id="rId12"/>
+      <w:footerReference w:type="first" r:id="rId13"/>
       <w:pgSz w:w="11900" w:h="16840"/>
       <w:pgMar w:top="1417" w:right="1417" w:bottom="1417" w:left="1417" w:header="708" w:footer="708" w:gutter="0"/>
       <w:cols w:space="708"/>
@@ -716,12 +2416,13 @@
       <w:rPr>
         <w:noProof/>
         <w:color w:val="5B9BD5" w:themeColor="accent1"/>
+        <w:lang w:eastAsia="fr-FR"/>
       </w:rPr>
       <w:drawing>
         <wp:inline distT="0" distB="0" distL="0" distR="0" wp14:anchorId="4D6033C3" wp14:editId="7EAEABA8">
           <wp:extent cx="438912" cy="276973"/>
           <wp:effectExtent l="0" t="0" r="0" b="8890"/>
-          <wp:docPr id="145" name="Image 145"/>
+          <wp:docPr id="7" name="Image 7"/>
           <wp:cNvGraphicFramePr>
             <a:graphicFrameLocks xmlns:a="http://schemas.openxmlformats.org/drawingml/2006/main" noChangeAspect="1"/>
           </wp:cNvGraphicFramePr>
@@ -776,6 +2477,16 @@
 </w:ftr>
 </file>
 
+<file path=word/footer3.xml><?xml version="1.0" encoding="utf-8"?>
+<w:ftr xmlns:wpc="http://schemas.microsoft.com/office/word/2010/wordprocessingCanvas" xmlns:mo="http://schemas.microsoft.com/office/mac/office/2008/main" xmlns:mc="http://schemas.openxmlformats.org/markup-compatibility/2006" xmlns:mv="urn:schemas-microsoft-com:mac:vml" xmlns:o="urn:schemas-microsoft-com:office:office" xmlns:r="http://schemas.openxmlformats.org/officeDocument/2006/relationships" xmlns:m="http://schemas.openxmlformats.org/officeDocument/2006/math" xmlns:v="urn:schemas-microsoft-com:vml" xmlns:wp14="http://schemas.microsoft.com/office/word/2010/wordprocessingDrawing" xmlns:wp="http://schemas.openxmlformats.org/drawingml/2006/wordprocessingDrawing" xmlns:w10="urn:schemas-microsoft-com:office:word" xmlns:w="http://schemas.openxmlformats.org/wordprocessingml/2006/main" xmlns:w14="http://schemas.microsoft.com/office/word/2010/wordml" xmlns:w15="http://schemas.microsoft.com/office/word/2012/wordml" xmlns:wpg="http://schemas.microsoft.com/office/word/2010/wordprocessingGroup" xmlns:wpi="http://schemas.microsoft.com/office/word/2010/wordprocessingInk" xmlns:wne="http://schemas.microsoft.com/office/word/2006/wordml" xmlns:wps="http://schemas.microsoft.com/office/word/2010/wordprocessingShape" mc:Ignorable="w14 w15 wp14">
+  <w:p>
+    <w:pPr>
+      <w:pStyle w:val="Pieddepage"/>
+    </w:pPr>
+  </w:p>
+</w:ftr>
+</file>
+
 <file path=word/footnotes.xml><?xml version="1.0" encoding="utf-8"?>
 <w:footnotes xmlns:wpc="http://schemas.microsoft.com/office/word/2010/wordprocessingCanvas" xmlns:mo="http://schemas.microsoft.com/office/mac/office/2008/main" xmlns:mc="http://schemas.openxmlformats.org/markup-compatibility/2006" xmlns:mv="urn:schemas-microsoft-com:mac:vml" xmlns:o="urn:schemas-microsoft-com:office:office" xmlns:r="http://schemas.openxmlformats.org/officeDocument/2006/relationships" xmlns:m="http://schemas.openxmlformats.org/officeDocument/2006/math" xmlns:v="urn:schemas-microsoft-com:vml" xmlns:wp14="http://schemas.microsoft.com/office/word/2010/wordprocessingDrawing" xmlns:wp="http://schemas.openxmlformats.org/drawingml/2006/wordprocessingDrawing" xmlns:w10="urn:schemas-microsoft-com:office:word" xmlns:w="http://schemas.openxmlformats.org/wordprocessingml/2006/main" xmlns:w14="http://schemas.microsoft.com/office/word/2010/wordml" xmlns:w15="http://schemas.microsoft.com/office/word/2012/wordml" xmlns:wpg="http://schemas.microsoft.com/office/word/2010/wordprocessingGroup" xmlns:wpi="http://schemas.microsoft.com/office/word/2010/wordprocessingInk" xmlns:wne="http://schemas.microsoft.com/office/word/2006/wordml" xmlns:wps="http://schemas.microsoft.com/office/word/2010/wordprocessingShape" mc:Ignorable="w14 w15 wp14">
   <w:footnote w:type="separator" w:id="-1">
@@ -793,6 +2504,36 @@
     </w:p>
   </w:footnote>
 </w:footnotes>
+</file>
+
+<file path=word/header1.xml><?xml version="1.0" encoding="utf-8"?>
+<w:hdr xmlns:wpc="http://schemas.microsoft.com/office/word/2010/wordprocessingCanvas" xmlns:mo="http://schemas.microsoft.com/office/mac/office/2008/main" xmlns:mc="http://schemas.openxmlformats.org/markup-compatibility/2006" xmlns:mv="urn:schemas-microsoft-com:mac:vml" xmlns:o="urn:schemas-microsoft-com:office:office" xmlns:r="http://schemas.openxmlformats.org/officeDocument/2006/relationships" xmlns:m="http://schemas.openxmlformats.org/officeDocument/2006/math" xmlns:v="urn:schemas-microsoft-com:vml" xmlns:wp14="http://schemas.microsoft.com/office/word/2010/wordprocessingDrawing" xmlns:wp="http://schemas.openxmlformats.org/drawingml/2006/wordprocessingDrawing" xmlns:w10="urn:schemas-microsoft-com:office:word" xmlns:w="http://schemas.openxmlformats.org/wordprocessingml/2006/main" xmlns:w14="http://schemas.microsoft.com/office/word/2010/wordml" xmlns:w15="http://schemas.microsoft.com/office/word/2012/wordml" xmlns:wpg="http://schemas.microsoft.com/office/word/2010/wordprocessingGroup" xmlns:wpi="http://schemas.microsoft.com/office/word/2010/wordprocessingInk" xmlns:wne="http://schemas.microsoft.com/office/word/2006/wordml" xmlns:wps="http://schemas.microsoft.com/office/word/2010/wordprocessingShape" mc:Ignorable="w14 w15 wp14">
+  <w:p>
+    <w:pPr>
+      <w:pStyle w:val="En-tte"/>
+    </w:pPr>
+  </w:p>
+</w:hdr>
+</file>
+
+<file path=word/header2.xml><?xml version="1.0" encoding="utf-8"?>
+<w:hdr xmlns:wpc="http://schemas.microsoft.com/office/word/2010/wordprocessingCanvas" xmlns:mo="http://schemas.microsoft.com/office/mac/office/2008/main" xmlns:mc="http://schemas.openxmlformats.org/markup-compatibility/2006" xmlns:mv="urn:schemas-microsoft-com:mac:vml" xmlns:o="urn:schemas-microsoft-com:office:office" xmlns:r="http://schemas.openxmlformats.org/officeDocument/2006/relationships" xmlns:m="http://schemas.openxmlformats.org/officeDocument/2006/math" xmlns:v="urn:schemas-microsoft-com:vml" xmlns:wp14="http://schemas.microsoft.com/office/word/2010/wordprocessingDrawing" xmlns:wp="http://schemas.openxmlformats.org/drawingml/2006/wordprocessingDrawing" xmlns:w10="urn:schemas-microsoft-com:office:word" xmlns:w="http://schemas.openxmlformats.org/wordprocessingml/2006/main" xmlns:w14="http://schemas.microsoft.com/office/word/2010/wordml" xmlns:w15="http://schemas.microsoft.com/office/word/2012/wordml" xmlns:wpg="http://schemas.microsoft.com/office/word/2010/wordprocessingGroup" xmlns:wpi="http://schemas.microsoft.com/office/word/2010/wordprocessingInk" xmlns:wne="http://schemas.microsoft.com/office/word/2006/wordml" xmlns:wps="http://schemas.microsoft.com/office/word/2010/wordprocessingShape" mc:Ignorable="w14 w15 wp14">
+  <w:p>
+    <w:pPr>
+      <w:pStyle w:val="En-tte"/>
+    </w:pPr>
+  </w:p>
+</w:hdr>
+</file>
+
+<file path=word/header3.xml><?xml version="1.0" encoding="utf-8"?>
+<w:hdr xmlns:wpc="http://schemas.microsoft.com/office/word/2010/wordprocessingCanvas" xmlns:mo="http://schemas.microsoft.com/office/mac/office/2008/main" xmlns:mc="http://schemas.openxmlformats.org/markup-compatibility/2006" xmlns:mv="urn:schemas-microsoft-com:mac:vml" xmlns:o="urn:schemas-microsoft-com:office:office" xmlns:r="http://schemas.openxmlformats.org/officeDocument/2006/relationships" xmlns:m="http://schemas.openxmlformats.org/officeDocument/2006/math" xmlns:v="urn:schemas-microsoft-com:vml" xmlns:wp14="http://schemas.microsoft.com/office/word/2010/wordprocessingDrawing" xmlns:wp="http://schemas.openxmlformats.org/drawingml/2006/wordprocessingDrawing" xmlns:w10="urn:schemas-microsoft-com:office:word" xmlns:w="http://schemas.openxmlformats.org/wordprocessingml/2006/main" xmlns:w14="http://schemas.microsoft.com/office/word/2010/wordml" xmlns:w15="http://schemas.microsoft.com/office/word/2012/wordml" xmlns:wpg="http://schemas.microsoft.com/office/word/2010/wordprocessingGroup" xmlns:wpi="http://schemas.microsoft.com/office/word/2010/wordprocessingInk" xmlns:wne="http://schemas.microsoft.com/office/word/2006/wordml" xmlns:wps="http://schemas.microsoft.com/office/word/2010/wordprocessingShape" mc:Ignorable="w14 w15 wp14">
+  <w:p>
+    <w:pPr>
+      <w:pStyle w:val="En-tte"/>
+    </w:pPr>
+  </w:p>
+</w:hdr>
 </file>
 
 <file path=word/numbering.xml><?xml version="1.0" encoding="utf-8"?>
@@ -1485,6 +3226,156 @@
     <w:unhideWhenUsed/>
     <w:rsid w:val="0010331D"/>
   </w:style>
+  <w:style w:type="paragraph" w:styleId="TM1">
+    <w:name w:val="toc 1"/>
+    <w:basedOn w:val="Normal"/>
+    <w:next w:val="Normal"/>
+    <w:autoRedefine/>
+    <w:uiPriority w:val="39"/>
+    <w:unhideWhenUsed/>
+    <w:rsid w:val="006201A1"/>
+    <w:pPr>
+      <w:spacing w:before="120"/>
+    </w:pPr>
+    <w:rPr>
+      <w:b/>
+      <w:bCs/>
+      <w:caps/>
+      <w:sz w:val="22"/>
+      <w:szCs w:val="22"/>
+    </w:rPr>
+  </w:style>
+  <w:style w:type="paragraph" w:styleId="TM2">
+    <w:name w:val="toc 2"/>
+    <w:basedOn w:val="Normal"/>
+    <w:next w:val="Normal"/>
+    <w:autoRedefine/>
+    <w:uiPriority w:val="39"/>
+    <w:unhideWhenUsed/>
+    <w:rsid w:val="006201A1"/>
+    <w:pPr>
+      <w:ind w:left="240"/>
+    </w:pPr>
+    <w:rPr>
+      <w:smallCaps/>
+      <w:sz w:val="22"/>
+      <w:szCs w:val="22"/>
+    </w:rPr>
+  </w:style>
+  <w:style w:type="paragraph" w:styleId="TM3">
+    <w:name w:val="toc 3"/>
+    <w:basedOn w:val="Normal"/>
+    <w:next w:val="Normal"/>
+    <w:autoRedefine/>
+    <w:uiPriority w:val="39"/>
+    <w:unhideWhenUsed/>
+    <w:rsid w:val="006201A1"/>
+    <w:pPr>
+      <w:ind w:left="480"/>
+    </w:pPr>
+    <w:rPr>
+      <w:i/>
+      <w:iCs/>
+      <w:sz w:val="22"/>
+      <w:szCs w:val="22"/>
+    </w:rPr>
+  </w:style>
+  <w:style w:type="paragraph" w:styleId="TM4">
+    <w:name w:val="toc 4"/>
+    <w:basedOn w:val="Normal"/>
+    <w:next w:val="Normal"/>
+    <w:autoRedefine/>
+    <w:uiPriority w:val="39"/>
+    <w:unhideWhenUsed/>
+    <w:rsid w:val="006201A1"/>
+    <w:pPr>
+      <w:ind w:left="720"/>
+    </w:pPr>
+    <w:rPr>
+      <w:sz w:val="18"/>
+      <w:szCs w:val="18"/>
+    </w:rPr>
+  </w:style>
+  <w:style w:type="paragraph" w:styleId="TM5">
+    <w:name w:val="toc 5"/>
+    <w:basedOn w:val="Normal"/>
+    <w:next w:val="Normal"/>
+    <w:autoRedefine/>
+    <w:uiPriority w:val="39"/>
+    <w:unhideWhenUsed/>
+    <w:rsid w:val="006201A1"/>
+    <w:pPr>
+      <w:ind w:left="960"/>
+    </w:pPr>
+    <w:rPr>
+      <w:sz w:val="18"/>
+      <w:szCs w:val="18"/>
+    </w:rPr>
+  </w:style>
+  <w:style w:type="paragraph" w:styleId="TM6">
+    <w:name w:val="toc 6"/>
+    <w:basedOn w:val="Normal"/>
+    <w:next w:val="Normal"/>
+    <w:autoRedefine/>
+    <w:uiPriority w:val="39"/>
+    <w:unhideWhenUsed/>
+    <w:rsid w:val="006201A1"/>
+    <w:pPr>
+      <w:ind w:left="1200"/>
+    </w:pPr>
+    <w:rPr>
+      <w:sz w:val="18"/>
+      <w:szCs w:val="18"/>
+    </w:rPr>
+  </w:style>
+  <w:style w:type="paragraph" w:styleId="TM7">
+    <w:name w:val="toc 7"/>
+    <w:basedOn w:val="Normal"/>
+    <w:next w:val="Normal"/>
+    <w:autoRedefine/>
+    <w:uiPriority w:val="39"/>
+    <w:unhideWhenUsed/>
+    <w:rsid w:val="006201A1"/>
+    <w:pPr>
+      <w:ind w:left="1440"/>
+    </w:pPr>
+    <w:rPr>
+      <w:sz w:val="18"/>
+      <w:szCs w:val="18"/>
+    </w:rPr>
+  </w:style>
+  <w:style w:type="paragraph" w:styleId="TM8">
+    <w:name w:val="toc 8"/>
+    <w:basedOn w:val="Normal"/>
+    <w:next w:val="Normal"/>
+    <w:autoRedefine/>
+    <w:uiPriority w:val="39"/>
+    <w:unhideWhenUsed/>
+    <w:rsid w:val="006201A1"/>
+    <w:pPr>
+      <w:ind w:left="1680"/>
+    </w:pPr>
+    <w:rPr>
+      <w:sz w:val="18"/>
+      <w:szCs w:val="18"/>
+    </w:rPr>
+  </w:style>
+  <w:style w:type="paragraph" w:styleId="TM9">
+    <w:name w:val="toc 9"/>
+    <w:basedOn w:val="Normal"/>
+    <w:next w:val="Normal"/>
+    <w:autoRedefine/>
+    <w:uiPriority w:val="39"/>
+    <w:unhideWhenUsed/>
+    <w:rsid w:val="006201A1"/>
+    <w:pPr>
+      <w:ind w:left="1920"/>
+    </w:pPr>
+    <w:rPr>
+      <w:sz w:val="18"/>
+      <w:szCs w:val="18"/>
+    </w:rPr>
+  </w:style>
 </w:styles>
 </file>
 

</xml_diff>